<commit_message>
added progress to progress report
</commit_message>
<xml_diff>
--- a/documents/Project 2 Progress- Report 4.docx
+++ b/documents/Project 2 Progress- Report 4.docx
@@ -13,19 +13,37 @@
           <w:shd w:val="clear" w:color="auto" w:fill="FFFFFF"/>
         </w:rPr>
       </w:pPr>
-      <w:hyperlink r:id="rId6" w:history="1">
-        <w:r>
-          <w:rPr>
-            <w:rStyle w:val="instancename"/>
-            <w:rFonts w:ascii="Open Sans" w:hAnsi="Open Sans" w:cs="Open Sans"/>
-            <w:b/>
-            <w:bCs/>
-            <w:color w:val="0066CC"/>
-            <w:shd w:val="clear" w:color="auto" w:fill="FFFFFF"/>
-          </w:rPr>
-          <w:t xml:space="preserve">Project 2 Progress - Report </w:t>
-        </w:r>
-      </w:hyperlink>
+      <w:r>
+        <w:fldChar w:fldCharType="begin"/>
+      </w:r>
+      <w:r>
+        <w:instrText xml:space="preserve"> HYPERLINK "https://moodle.dawsoncollege.qc.ca/mod/assign/view.php?id=463888" </w:instrText>
+      </w:r>
+      <w:r>
+        <w:fldChar w:fldCharType="separate"/>
+      </w:r>
+      <w:r>
+        <w:rPr>
+          <w:rStyle w:val="instancename"/>
+          <w:rFonts w:ascii="Open Sans" w:hAnsi="Open Sans" w:cs="Open Sans"/>
+          <w:b/>
+          <w:bCs/>
+          <w:color w:val="0066CC"/>
+          <w:shd w:val="clear" w:color="auto" w:fill="FFFFFF"/>
+        </w:rPr>
+        <w:t xml:space="preserve">Project 2 Progress - Report </w:t>
+      </w:r>
+      <w:r>
+        <w:rPr>
+          <w:rStyle w:val="instancename"/>
+          <w:rFonts w:ascii="Open Sans" w:hAnsi="Open Sans" w:cs="Open Sans"/>
+          <w:b/>
+          <w:bCs/>
+          <w:color w:val="0066CC"/>
+          <w:shd w:val="clear" w:color="auto" w:fill="FFFFFF"/>
+        </w:rPr>
+        <w:fldChar w:fldCharType="end"/>
+      </w:r>
       <w:r>
         <w:rPr>
           <w:rStyle w:val="instancename"/>
@@ -185,7 +203,15 @@
           </w:tcPr>
           <w:p>
             <w:r>
-              <w:t>Added profile section where you can modify user info, change avatar and see services (messaging, admin)</w:t>
+              <w:t xml:space="preserve">Added profile section where you can modify user info, change </w:t>
+            </w:r>
+            <w:proofErr w:type="gramStart"/>
+            <w:r>
+              <w:t>avatar</w:t>
+            </w:r>
+            <w:proofErr w:type="gramEnd"/>
+            <w:r>
+              <w:t xml:space="preserve"> and see services (messaging, admin)</w:t>
             </w:r>
             <w:r>
               <w:t>.</w:t>
@@ -204,7 +230,7 @@
             <w:shd w:val="clear" w:color="auto" w:fill="B4C6E7" w:themeFill="accent1" w:themeFillTint="66"/>
           </w:tcPr>
           <w:p>
-            <w:hyperlink r:id="rId7" w:history="1">
+            <w:hyperlink r:id="rId6" w:history="1">
               <w:r>
                 <w:rPr>
                   <w:rStyle w:val="Hyperlink"/>
@@ -318,8 +344,13 @@
             </w:r>
           </w:p>
           <w:p>
-            <w:r>
-              <w:t>Also dashboard pages are now connected to base page.</w:t>
+            <w:proofErr w:type="gramStart"/>
+            <w:r>
+              <w:t>Also</w:t>
+            </w:r>
+            <w:proofErr w:type="gramEnd"/>
+            <w:r>
+              <w:t xml:space="preserve"> dashboard pages are now connected to base page.</w:t>
             </w:r>
           </w:p>
         </w:tc>
@@ -329,7 +360,7 @@
             <w:shd w:val="clear" w:color="auto" w:fill="B4C6E7" w:themeFill="accent1" w:themeFillTint="66"/>
           </w:tcPr>
           <w:p>
-            <w:hyperlink r:id="rId8" w:history="1">
+            <w:hyperlink r:id="rId7" w:history="1">
               <w:r>
                 <w:rPr>
                   <w:rStyle w:val="Hyperlink"/>
@@ -458,7 +489,7 @@
             <w:shd w:val="clear" w:color="auto" w:fill="B4C6E7" w:themeFill="accent1" w:themeFillTint="66"/>
           </w:tcPr>
           <w:p>
-            <w:hyperlink r:id="rId9" w:history="1">
+            <w:hyperlink r:id="rId8" w:history="1">
               <w:r>
                 <w:rPr>
                   <w:rStyle w:val="Hyperlink"/>
@@ -545,16 +576,7 @@
           </w:tcPr>
           <w:p>
             <w:r>
-              <w:t xml:space="preserve">Some </w:t>
-            </w:r>
-            <w:r>
-              <w:t xml:space="preserve">of my </w:t>
-            </w:r>
-            <w:r>
-              <w:t xml:space="preserve">changes are still on a local branch </w:t>
-            </w:r>
-            <w:r>
-              <w:t xml:space="preserve">so I can get them to be fully functional before merging. I’m working on the </w:t>
+              <w:t xml:space="preserve">Some of my changes are still on a local branch so I can get them to be fully functional before merging. I’m working on the </w:t>
             </w:r>
             <w:r>
               <w:lastRenderedPageBreak/>
@@ -571,6 +593,7 @@
           </w:tcPr>
           <w:p>
             <w:r>
+              <w:lastRenderedPageBreak/>
               <w:t>T4</w:t>
             </w:r>
           </w:p>
@@ -580,13 +603,27 @@
             <w:tcW w:w="1559" w:type="dxa"/>
             <w:shd w:val="clear" w:color="auto" w:fill="B4C6E7" w:themeFill="accent1" w:themeFillTint="66"/>
           </w:tcPr>
-          <w:p/>
+          <w:p>
+            <w:r>
+              <w:t>Worked to redirect the user when buttons are pressed. Also worked to display the conversations a user has with other users</w:t>
+            </w:r>
+          </w:p>
         </w:tc>
         <w:tc>
           <w:tcPr>
             <w:tcW w:w="1701" w:type="dxa"/>
             <w:shd w:val="clear" w:color="auto" w:fill="B4C6E7" w:themeFill="accent1" w:themeFillTint="66"/>
           </w:tcPr>
+          <w:p>
+            <w:hyperlink r:id="rId9" w:history="1">
+              <w:r>
+                <w:rPr>
+                  <w:rStyle w:val="Hyperlink"/>
+                </w:rPr>
+                <w:t>https://gitlab.com/veronika.pontolillo/python-project2/-/merge_requests/42</w:t>
+              </w:r>
+            </w:hyperlink>
+          </w:p>
           <w:p/>
         </w:tc>
         <w:tc>
@@ -594,21 +631,39 @@
             <w:tcW w:w="851" w:type="dxa"/>
             <w:shd w:val="clear" w:color="auto" w:fill="B4C6E7" w:themeFill="accent1" w:themeFillTint="66"/>
           </w:tcPr>
-          <w:p/>
+          <w:p>
+            <w:r>
+              <w:t>Maria</w:t>
+            </w:r>
+          </w:p>
         </w:tc>
         <w:tc>
           <w:tcPr>
             <w:tcW w:w="992" w:type="dxa"/>
             <w:shd w:val="clear" w:color="auto" w:fill="B4C6E7" w:themeFill="accent1" w:themeFillTint="66"/>
           </w:tcPr>
-          <w:p/>
+          <w:p>
+            <w:r>
+              <w:t>May 05</w:t>
+            </w:r>
+            <w:r>
+              <w:rPr>
+                <w:vertAlign w:val="superscript"/>
+              </w:rPr>
+              <w:t>th</w:t>
+            </w:r>
+          </w:p>
         </w:tc>
         <w:tc>
           <w:tcPr>
             <w:tcW w:w="709" w:type="dxa"/>
             <w:shd w:val="clear" w:color="auto" w:fill="B4C6E7" w:themeFill="accent1" w:themeFillTint="66"/>
           </w:tcPr>
-          <w:p/>
+          <w:p>
+            <w:r>
+              <w:t>5h</w:t>
+            </w:r>
+          </w:p>
         </w:tc>
         <w:tc>
           <w:tcPr>
@@ -617,11 +672,16 @@
           </w:tcPr>
           <w:p>
             <w:pPr>
-              <w:jc w:val="center"/>
               <w:rPr>
                 <w:lang w:eastAsia="ko-KR"/>
               </w:rPr>
             </w:pPr>
+            <w:r>
+              <w:rPr>
+                <w:lang w:eastAsia="ko-KR"/>
+              </w:rPr>
+              <w:t>For some reason had tons of issues redirecting the buttons to other templates… Am still having issues. Also had trouble displaying the conversations a user has started but it was because I had misspelled a word :/</w:t>
+            </w:r>
           </w:p>
         </w:tc>
         <w:tc>
@@ -629,14 +689,22 @@
             <w:tcW w:w="708" w:type="dxa"/>
             <w:shd w:val="clear" w:color="auto" w:fill="B4C6E7" w:themeFill="accent1" w:themeFillTint="66"/>
           </w:tcPr>
-          <w:p/>
+          <w:p>
+            <w:r>
+              <w:t>90%</w:t>
+            </w:r>
+          </w:p>
         </w:tc>
         <w:tc>
           <w:tcPr>
             <w:tcW w:w="1134" w:type="dxa"/>
             <w:shd w:val="clear" w:color="auto" w:fill="B4C6E7" w:themeFill="accent1" w:themeFillTint="66"/>
           </w:tcPr>
-          <w:p/>
+          <w:p>
+            <w:r>
+              <w:t>Users are now able to view their started conversations and navigate the messaging system by using most of the buttons. Still working on redirection.</w:t>
+            </w:r>
+          </w:p>
         </w:tc>
       </w:tr>
       <w:tr>
@@ -938,6 +1006,7 @@
     <w:lsdException w:name="HTML Sample" w:semiHidden="1" w:unhideWhenUsed="1"/>
     <w:lsdException w:name="HTML Typewriter" w:semiHidden="1" w:unhideWhenUsed="1"/>
     <w:lsdException w:name="HTML Variable" w:semiHidden="1" w:unhideWhenUsed="1"/>
+    <w:lsdException w:name="Normal Table" w:semiHidden="1" w:unhideWhenUsed="1"/>
     <w:lsdException w:name="annotation subject" w:semiHidden="1" w:unhideWhenUsed="1"/>
     <w:lsdException w:name="No List" w:semiHidden="1" w:unhideWhenUsed="1"/>
     <w:lsdException w:name="Outline List 1" w:semiHidden="1" w:unhideWhenUsed="1"/>
@@ -984,8 +1053,10 @@
     <w:lsdException w:name="Table Subtle 2" w:semiHidden="1" w:unhideWhenUsed="1"/>
     <w:lsdException w:name="Table Web 1" w:semiHidden="1" w:unhideWhenUsed="1"/>
     <w:lsdException w:name="Table Web 2" w:semiHidden="1" w:unhideWhenUsed="1"/>
+    <w:lsdException w:name="Table Web 3" w:semiHidden="1" w:unhideWhenUsed="1"/>
     <w:lsdException w:name="Balloon Text" w:semiHidden="1" w:unhideWhenUsed="1"/>
     <w:lsdException w:name="Table Grid" w:uiPriority="39"/>
+    <w:lsdException w:name="Table Theme" w:semiHidden="1" w:unhideWhenUsed="1"/>
     <w:lsdException w:name="Placeholder Text" w:semiHidden="1"/>
     <w:lsdException w:name="No Spacing" w:uiPriority="1" w:qFormat="1"/>
     <w:lsdException w:name="Light Shading" w:uiPriority="60"/>

</xml_diff>

<commit_message>
Added progress report 4 pdf
</commit_message>
<xml_diff>
--- a/documents/Project 2 Progress- Report 4.docx
+++ b/documents/Project 2 Progress- Report 4.docx
@@ -13,37 +13,19 @@
           <w:shd w:val="clear" w:color="auto" w:fill="FFFFFF"/>
         </w:rPr>
       </w:pPr>
-      <w:r>
-        <w:fldChar w:fldCharType="begin"/>
-      </w:r>
-      <w:r>
-        <w:instrText xml:space="preserve"> HYPERLINK "https://moodle.dawsoncollege.qc.ca/mod/assign/view.php?id=463888" </w:instrText>
-      </w:r>
-      <w:r>
-        <w:fldChar w:fldCharType="separate"/>
-      </w:r>
-      <w:r>
-        <w:rPr>
-          <w:rStyle w:val="instancename"/>
-          <w:rFonts w:ascii="Open Sans" w:hAnsi="Open Sans" w:cs="Open Sans"/>
-          <w:b/>
-          <w:bCs/>
-          <w:color w:val="0066CC"/>
-          <w:shd w:val="clear" w:color="auto" w:fill="FFFFFF"/>
-        </w:rPr>
-        <w:t xml:space="preserve">Project 2 Progress - Report </w:t>
-      </w:r>
-      <w:r>
-        <w:rPr>
-          <w:rStyle w:val="instancename"/>
-          <w:rFonts w:ascii="Open Sans" w:hAnsi="Open Sans" w:cs="Open Sans"/>
-          <w:b/>
-          <w:bCs/>
-          <w:color w:val="0066CC"/>
-          <w:shd w:val="clear" w:color="auto" w:fill="FFFFFF"/>
-        </w:rPr>
-        <w:fldChar w:fldCharType="end"/>
-      </w:r>
+      <w:hyperlink r:id="rId6" w:history="1">
+        <w:r>
+          <w:rPr>
+            <w:rStyle w:val="instancename"/>
+            <w:rFonts w:ascii="Open Sans" w:hAnsi="Open Sans" w:cs="Open Sans"/>
+            <w:b/>
+            <w:bCs/>
+            <w:color w:val="0066CC"/>
+            <w:shd w:val="clear" w:color="auto" w:fill="FFFFFF"/>
+          </w:rPr>
+          <w:t xml:space="preserve">Project 2 Progress - Report </w:t>
+        </w:r>
+      </w:hyperlink>
       <w:r>
         <w:rPr>
           <w:rStyle w:val="instancename"/>
@@ -58,7 +40,7 @@
     </w:p>
     <w:tbl>
       <w:tblPr>
-        <w:tblStyle w:val="TableGrid"/>
+        <w:tblStyle w:val="Grilledutableau"/>
         <w:tblpPr w:leftFromText="180" w:rightFromText="180" w:horzAnchor="margin" w:tblpY="720"/>
         <w:tblW w:w="9776" w:type="dxa"/>
         <w:tblLayout w:type="fixed"/>
@@ -203,15 +185,7 @@
           </w:tcPr>
           <w:p>
             <w:r>
-              <w:t xml:space="preserve">Added profile section where you can modify user info, change </w:t>
-            </w:r>
-            <w:proofErr w:type="gramStart"/>
-            <w:r>
-              <w:t>avatar</w:t>
-            </w:r>
-            <w:proofErr w:type="gramEnd"/>
-            <w:r>
-              <w:t xml:space="preserve"> and see services (messaging, admin)</w:t>
+              <w:t>Added profile section where you can modify user info, change avatar and see services (messaging, admin)</w:t>
             </w:r>
             <w:r>
               <w:t>.</w:t>
@@ -230,10 +204,10 @@
             <w:shd w:val="clear" w:color="auto" w:fill="B4C6E7" w:themeFill="accent1" w:themeFillTint="66"/>
           </w:tcPr>
           <w:p>
-            <w:hyperlink r:id="rId6" w:history="1">
+            <w:hyperlink r:id="rId7" w:history="1">
               <w:r>
                 <w:rPr>
-                  <w:rStyle w:val="Hyperlink"/>
+                  <w:rStyle w:val="Lienhypertexte"/>
                 </w:rPr>
                 <w:t>https://gitlab.com/veronika.pontolillo/python-project2/-/merge_requests/37</w:t>
               </w:r>
@@ -344,13 +318,8 @@
             </w:r>
           </w:p>
           <w:p>
-            <w:proofErr w:type="gramStart"/>
-            <w:r>
-              <w:t>Also</w:t>
-            </w:r>
-            <w:proofErr w:type="gramEnd"/>
-            <w:r>
-              <w:t xml:space="preserve"> dashboard pages are now connected to base page.</w:t>
+            <w:r>
+              <w:t>Also dashboard pages are now connected to base page.</w:t>
             </w:r>
           </w:p>
         </w:tc>
@@ -360,10 +329,10 @@
             <w:shd w:val="clear" w:color="auto" w:fill="B4C6E7" w:themeFill="accent1" w:themeFillTint="66"/>
           </w:tcPr>
           <w:p>
-            <w:hyperlink r:id="rId7" w:history="1">
+            <w:hyperlink r:id="rId8" w:history="1">
               <w:r>
                 <w:rPr>
-                  <w:rStyle w:val="Hyperlink"/>
+                  <w:rStyle w:val="Lienhypertexte"/>
                 </w:rPr>
                 <w:t>https://gitlab.com/veronika.pontolillo/python-project2/-/merge_requests/40</w:t>
               </w:r>
@@ -489,10 +458,10 @@
             <w:shd w:val="clear" w:color="auto" w:fill="B4C6E7" w:themeFill="accent1" w:themeFillTint="66"/>
           </w:tcPr>
           <w:p>
-            <w:hyperlink r:id="rId8" w:history="1">
+            <w:hyperlink r:id="rId9" w:history="1">
               <w:r>
                 <w:rPr>
-                  <w:rStyle w:val="Hyperlink"/>
+                  <w:rStyle w:val="Lienhypertexte"/>
                 </w:rPr>
                 <w:t>https://gitlab.com/veronika.pontolillo/python-project2/-/merge_requests/41</w:t>
               </w:r>
@@ -615,10 +584,10 @@
             <w:shd w:val="clear" w:color="auto" w:fill="B4C6E7" w:themeFill="accent1" w:themeFillTint="66"/>
           </w:tcPr>
           <w:p>
-            <w:hyperlink r:id="rId9" w:history="1">
+            <w:hyperlink r:id="rId10" w:history="1">
               <w:r>
                 <w:rPr>
-                  <w:rStyle w:val="Hyperlink"/>
+                  <w:rStyle w:val="Lienhypertexte"/>
                 </w:rPr>
                 <w:t>https://gitlab.com/veronika.pontolillo/python-project2/-/merge_requests/42</w:t>
               </w:r>
@@ -707,86 +676,7 @@
           </w:p>
         </w:tc>
       </w:tr>
-      <w:tr>
-        <w:tc>
-          <w:tcPr>
-            <w:tcW w:w="704" w:type="dxa"/>
-            <w:shd w:val="clear" w:color="auto" w:fill="B4C6E7" w:themeFill="accent1" w:themeFillTint="66"/>
-          </w:tcPr>
-          <w:p>
-            <w:r>
-              <w:t>T5</w:t>
-            </w:r>
-          </w:p>
-        </w:tc>
-        <w:tc>
-          <w:tcPr>
-            <w:tcW w:w="1559" w:type="dxa"/>
-            <w:shd w:val="clear" w:color="auto" w:fill="B4C6E7" w:themeFill="accent1" w:themeFillTint="66"/>
-          </w:tcPr>
-          <w:p/>
-        </w:tc>
-        <w:tc>
-          <w:tcPr>
-            <w:tcW w:w="1701" w:type="dxa"/>
-            <w:shd w:val="clear" w:color="auto" w:fill="B4C6E7" w:themeFill="accent1" w:themeFillTint="66"/>
-          </w:tcPr>
-          <w:p/>
-          <w:p/>
-        </w:tc>
-        <w:tc>
-          <w:tcPr>
-            <w:tcW w:w="851" w:type="dxa"/>
-            <w:shd w:val="clear" w:color="auto" w:fill="B4C6E7" w:themeFill="accent1" w:themeFillTint="66"/>
-          </w:tcPr>
-          <w:p/>
-        </w:tc>
-        <w:tc>
-          <w:tcPr>
-            <w:tcW w:w="992" w:type="dxa"/>
-            <w:shd w:val="clear" w:color="auto" w:fill="B4C6E7" w:themeFill="accent1" w:themeFillTint="66"/>
-          </w:tcPr>
-          <w:p/>
-        </w:tc>
-        <w:tc>
-          <w:tcPr>
-            <w:tcW w:w="709" w:type="dxa"/>
-            <w:shd w:val="clear" w:color="auto" w:fill="B4C6E7" w:themeFill="accent1" w:themeFillTint="66"/>
-          </w:tcPr>
-          <w:p/>
-        </w:tc>
-        <w:tc>
-          <w:tcPr>
-            <w:tcW w:w="1418" w:type="dxa"/>
-            <w:shd w:val="clear" w:color="auto" w:fill="B4C6E7" w:themeFill="accent1" w:themeFillTint="66"/>
-          </w:tcPr>
-          <w:p/>
-        </w:tc>
-        <w:tc>
-          <w:tcPr>
-            <w:tcW w:w="708" w:type="dxa"/>
-            <w:shd w:val="clear" w:color="auto" w:fill="B4C6E7" w:themeFill="accent1" w:themeFillTint="66"/>
-          </w:tcPr>
-          <w:p/>
-        </w:tc>
-        <w:tc>
-          <w:tcPr>
-            <w:tcW w:w="1134" w:type="dxa"/>
-            <w:shd w:val="clear" w:color="auto" w:fill="B4C6E7" w:themeFill="accent1" w:themeFillTint="66"/>
-          </w:tcPr>
-          <w:p/>
-        </w:tc>
-      </w:tr>
     </w:tbl>
-    <w:p>
-      <w:pPr>
-        <w:rPr>
-          <w:rFonts w:ascii="Times New Roman" w:hAnsi="Times New Roman" w:cs="Times New Roman"/>
-          <w:sz w:val="24"/>
-          <w:szCs w:val="24"/>
-        </w:rPr>
-      </w:pPr>
-    </w:p>
     <w:p>
       <w:pPr>
         <w:jc w:val="center"/>
@@ -801,7 +691,7 @@
     <w:p/>
     <w:p/>
     <w:sectPr>
-      <w:headerReference w:type="default" r:id="rId10"/>
+      <w:headerReference w:type="default" r:id="rId11"/>
       <w:pgSz w:w="12240" w:h="15840"/>
       <w:pgMar w:top="1417" w:right="1417" w:bottom="1417" w:left="1417" w:header="708" w:footer="708" w:gutter="0"/>
       <w:cols w:space="708"/>
@@ -865,7 +755,7 @@
 <w:hdr xmlns:wpc="http://schemas.microsoft.com/office/word/2010/wordprocessingCanvas" xmlns:cx="http://schemas.microsoft.com/office/drawing/2014/chartex" xmlns:cx1="http://schemas.microsoft.com/office/drawing/2015/9/8/chartex" xmlns:cx2="http://schemas.microsoft.com/office/drawing/2015/10/21/chartex" xmlns:cx3="http://schemas.microsoft.com/office/drawing/2016/5/9/chartex" xmlns:cx4="http://schemas.microsoft.com/office/drawing/2016/5/10/chartex" xmlns:cx5="http://schemas.microsoft.com/office/drawing/2016/5/11/chartex" xmlns:cx6="http://schemas.microsoft.com/office/drawing/2016/5/12/chartex" xmlns:cx7="http://schemas.microsoft.com/office/drawing/2016/5/13/chartex" xmlns:cx8="http://schemas.microsoft.com/office/drawing/2016/5/14/chartex" xmlns:mc="http://schemas.openxmlformats.org/markup-compatibility/2006" xmlns:aink="http://schemas.microsoft.com/office/drawing/2016/ink" xmlns:am3d="http://schemas.microsoft.com/office/drawing/2017/model3d" xmlns:o="urn:schemas-microsoft-com:office:office" xmlns:oel="http://schemas.microsoft.com/office/2019/extlst" xmlns:r="http://schemas.openxmlformats.org/officeDocument/2006/relationships" xmlns:m="http://schemas.openxmlformats.org/officeDocument/2006/math" xmlns:v="urn:schemas-microsoft-com:vml" xmlns:wp14="http://schemas.microsoft.com/office/word/2010/wordprocessingDrawing" xmlns:wp="http://schemas.openxmlformats.org/drawingml/2006/wordprocessingDrawing" xmlns:w10="urn:schemas-microsoft-com:office:word" xmlns:w="http://schemas.openxmlformats.org/wordprocessingml/2006/main" xmlns:w14="http://schemas.microsoft.com/office/word/2010/wordml" xmlns:w15="http://schemas.microsoft.com/office/word/2012/wordml" xmlns:w16cex="http://schemas.microsoft.com/office/word/2018/wordml/cex" xmlns:w16cid="http://schemas.microsoft.com/office/word/2016/wordml/cid" xmlns:w16="http://schemas.microsoft.com/office/word/2018/wordml" xmlns:w16sdtdh="http://schemas.microsoft.com/office/word/2020/wordml/sdtdatahash" xmlns:w16se="http://schemas.microsoft.com/office/word/2015/wordml/symex" xmlns:wpg="http://schemas.microsoft.com/office/word/2010/wordprocessingGroup" xmlns:wpi="http://schemas.microsoft.com/office/word/2010/wordprocessingInk" xmlns:wne="http://schemas.microsoft.com/office/word/2006/wordml" xmlns:wps="http://schemas.microsoft.com/office/word/2010/wordprocessingShape" mc:Ignorable="w14 w15 w16se w16cid w16 w16cex w16sdtdh wp14">
   <w:p>
     <w:pPr>
-      <w:pStyle w:val="Header"/>
+      <w:pStyle w:val="En-tte"/>
       <w:jc w:val="right"/>
       <w:rPr>
         <w:b/>
@@ -1286,13 +1176,13 @@
       <w:rFonts w:eastAsia="Batang"/>
     </w:rPr>
   </w:style>
-  <w:style w:type="character" w:default="1" w:styleId="DefaultParagraphFont">
+  <w:style w:type="character" w:default="1" w:styleId="Policepardfaut">
     <w:name w:val="Default Paragraph Font"/>
     <w:uiPriority w:val="1"/>
     <w:semiHidden/>
     <w:unhideWhenUsed/>
   </w:style>
-  <w:style w:type="table" w:default="1" w:styleId="TableNormal">
+  <w:style w:type="table" w:default="1" w:styleId="TableauNormal">
     <w:name w:val="Normal Table"/>
     <w:uiPriority w:val="99"/>
     <w:semiHidden/>
@@ -1307,15 +1197,15 @@
       </w:tblCellMar>
     </w:tblPr>
   </w:style>
-  <w:style w:type="numbering" w:default="1" w:styleId="NoList">
+  <w:style w:type="numbering" w:default="1" w:styleId="Aucuneliste">
     <w:name w:val="No List"/>
     <w:uiPriority w:val="99"/>
     <w:semiHidden/>
     <w:unhideWhenUsed/>
   </w:style>
-  <w:style w:type="table" w:styleId="TableGrid">
+  <w:style w:type="table" w:styleId="Grilledutableau">
     <w:name w:val="Table Grid"/>
-    <w:basedOn w:val="TableNormal"/>
+    <w:basedOn w:val="TableauNormal"/>
     <w:uiPriority w:val="39"/>
     <w:rsid w:val="009C4434"/>
     <w:pPr>
@@ -1337,12 +1227,12 @@
   </w:style>
   <w:style w:type="character" w:customStyle="1" w:styleId="instancename">
     <w:name w:val="instancename"/>
-    <w:basedOn w:val="DefaultParagraphFont"/>
+    <w:basedOn w:val="Policepardfaut"/>
     <w:rsid w:val="009C4434"/>
   </w:style>
-  <w:style w:type="character" w:styleId="Hyperlink">
+  <w:style w:type="character" w:styleId="Lienhypertexte">
     <w:name w:val="Hyperlink"/>
-    <w:basedOn w:val="DefaultParagraphFont"/>
+    <w:basedOn w:val="Policepardfaut"/>
     <w:uiPriority w:val="99"/>
     <w:unhideWhenUsed/>
     <w:rsid w:val="009C4434"/>
@@ -1351,10 +1241,10 @@
       <w:u w:val="single"/>
     </w:rPr>
   </w:style>
-  <w:style w:type="paragraph" w:styleId="Header">
+  <w:style w:type="paragraph" w:styleId="En-tte">
     <w:name w:val="header"/>
     <w:basedOn w:val="Normal"/>
-    <w:link w:val="HeaderChar"/>
+    <w:link w:val="En-tteCar"/>
     <w:uiPriority w:val="99"/>
     <w:unhideWhenUsed/>
     <w:rsid w:val="009C4434"/>
@@ -1366,19 +1256,19 @@
       <w:spacing w:after="0" w:line="240" w:lineRule="auto"/>
     </w:pPr>
   </w:style>
-  <w:style w:type="character" w:customStyle="1" w:styleId="HeaderChar">
-    <w:name w:val="Header Char"/>
-    <w:basedOn w:val="DefaultParagraphFont"/>
-    <w:link w:val="Header"/>
+  <w:style w:type="character" w:customStyle="1" w:styleId="En-tteCar">
+    <w:name w:val="En-tête Car"/>
+    <w:basedOn w:val="Policepardfaut"/>
+    <w:link w:val="En-tte"/>
     <w:uiPriority w:val="99"/>
     <w:rsid w:val="009C4434"/>
     <w:rPr>
       <w:rFonts w:eastAsia="Batang"/>
     </w:rPr>
   </w:style>
-  <w:style w:type="character" w:styleId="UnresolvedMention">
+  <w:style w:type="character" w:styleId="Mentionnonrsolue">
     <w:name w:val="Unresolved Mention"/>
-    <w:basedOn w:val="DefaultParagraphFont"/>
+    <w:basedOn w:val="Policepardfaut"/>
     <w:uiPriority w:val="99"/>
     <w:semiHidden/>
     <w:unhideWhenUsed/>

</xml_diff>